<commit_message>
Aggregate Sales Data added
</commit_message>
<xml_diff>
--- a/BA.docx
+++ b/BA.docx
@@ -84,6 +84,14 @@
       <w:r>
         <w:t>Total Sales</w:t>
       </w:r>
+      <w:r>
+        <w:t xml:space="preserve">- 10.20 </w:t>
+      </w:r>
+      <w:proofErr w:type="gramStart"/>
+      <w:r>
+        <w:t>Billion</w:t>
+      </w:r>
+      <w:proofErr w:type="gramEnd"/>
     </w:p>
     <w:p>
       <w:pPr>
@@ -96,6 +104,12 @@
       <w:r>
         <w:t>Average Transaction Value</w:t>
       </w:r>
+      <w:r>
+        <w:t xml:space="preserve">- Rs </w:t>
+      </w:r>
+      <w:r>
+        <w:t>20405</w:t>
+      </w:r>
     </w:p>
     <w:p>
       <w:pPr>
@@ -108,6 +122,9 @@
       <w:r>
         <w:t>Total Quantity Sold</w:t>
       </w:r>
+      <w:r>
+        <w:t>- 3747755</w:t>
+      </w:r>
     </w:p>
     <w:p>
       <w:pPr>
@@ -120,6 +137,14 @@
       <w:r>
         <w:t>Most Sold Product</w:t>
       </w:r>
+      <w:r>
+        <w:t xml:space="preserve">- </w:t>
+      </w:r>
+      <w:proofErr w:type="spellStart"/>
+      <w:r>
+        <w:t>NoteBook</w:t>
+      </w:r>
+      <w:proofErr w:type="spellEnd"/>
     </w:p>
     <w:p>
       <w:pPr>
@@ -132,6 +157,12 @@
       <w:r>
         <w:t>Most Profitable City</w:t>
       </w:r>
+      <w:r>
+        <w:t>-</w:t>
+      </w:r>
+      <w:r>
+        <w:t xml:space="preserve"> Kolkata</w:t>
+      </w:r>
     </w:p>
     <w:p>
       <w:pPr>
@@ -323,6 +354,390 @@
       <w:r>
         <w:t>SQL Queries</w:t>
       </w:r>
+    </w:p>
+    <w:p>
+      <w:pPr>
+        <w:pStyle w:val="ListParagraph"/>
+        <w:numPr>
+          <w:ilvl w:val="1"/>
+          <w:numId w:val="2"/>
+        </w:numPr>
+      </w:pPr>
+      <w:r>
+        <w:t>Total Sales</w:t>
+      </w:r>
+    </w:p>
+    <w:p>
+      <w:pPr>
+        <w:pStyle w:val="ListParagraph"/>
+        <w:ind w:left="1440"/>
+        <w:rPr>
+          <w:bCs/>
+          <w:lang w:val="en-US"/>
+        </w:rPr>
+      </w:pPr>
+      <w:r>
+        <w:rPr>
+          <w:bCs/>
+          <w:lang w:val="en-US"/>
+        </w:rPr>
+        <w:t>SELECT SUM(</w:t>
+      </w:r>
+      <w:proofErr w:type="spellStart"/>
+      <w:r>
+        <w:rPr>
+          <w:bCs/>
+          <w:lang w:val="en-US"/>
+        </w:rPr>
+        <w:t>TransactionAmount</w:t>
+      </w:r>
+      <w:proofErr w:type="spellEnd"/>
+      <w:r>
+        <w:rPr>
+          <w:bCs/>
+          <w:lang w:val="en-US"/>
+        </w:rPr>
+        <w:t xml:space="preserve">) AS </w:t>
+      </w:r>
+      <w:proofErr w:type="spellStart"/>
+      <w:r>
+        <w:rPr>
+          <w:bCs/>
+          <w:lang w:val="en-US"/>
+        </w:rPr>
+        <w:t>TotalSales</w:t>
+      </w:r>
+      <w:proofErr w:type="spellEnd"/>
+      <w:r>
+        <w:rPr>
+          <w:bCs/>
+          <w:lang w:val="en-US"/>
+        </w:rPr>
+        <w:t xml:space="preserve"> FROM </w:t>
+      </w:r>
+      <w:proofErr w:type="spellStart"/>
+      <w:r>
+        <w:rPr>
+          <w:bCs/>
+          <w:lang w:val="en-US"/>
+        </w:rPr>
+        <w:t>SalesData</w:t>
+      </w:r>
+      <w:proofErr w:type="spellEnd"/>
+      <w:r>
+        <w:rPr>
+          <w:bCs/>
+          <w:lang w:val="en-US"/>
+        </w:rPr>
+        <w:t>;</w:t>
+      </w:r>
+    </w:p>
+    <w:p>
+      <w:pPr>
+        <w:pStyle w:val="ListParagraph"/>
+        <w:numPr>
+          <w:ilvl w:val="1"/>
+          <w:numId w:val="2"/>
+        </w:numPr>
+        <w:rPr>
+          <w:bCs/>
+          <w:lang w:val="en-US"/>
+        </w:rPr>
+      </w:pPr>
+      <w:r>
+        <w:rPr>
+          <w:bCs/>
+          <w:lang w:val="en-US"/>
+        </w:rPr>
+        <w:t>Average Transaction Value</w:t>
+      </w:r>
+    </w:p>
+    <w:p>
+      <w:pPr>
+        <w:pStyle w:val="ListParagraph"/>
+        <w:ind w:left="1440"/>
+        <w:rPr>
+          <w:bCs/>
+        </w:rPr>
+      </w:pPr>
+      <w:r>
+        <w:rPr>
+          <w:bCs/>
+        </w:rPr>
+        <w:t>SELECT AVG(</w:t>
+      </w:r>
+      <w:proofErr w:type="spellStart"/>
+      <w:r>
+        <w:rPr>
+          <w:bCs/>
+        </w:rPr>
+        <w:t>TransactionAmount</w:t>
+      </w:r>
+      <w:proofErr w:type="spellEnd"/>
+      <w:r>
+        <w:rPr>
+          <w:bCs/>
+        </w:rPr>
+        <w:t xml:space="preserve">) AS </w:t>
+      </w:r>
+      <w:proofErr w:type="spellStart"/>
+      <w:r>
+        <w:rPr>
+          <w:bCs/>
+        </w:rPr>
+        <w:t>AvgTransactionValue</w:t>
+      </w:r>
+      <w:proofErr w:type="spellEnd"/>
+      <w:r>
+        <w:rPr>
+          <w:bCs/>
+        </w:rPr>
+        <w:t xml:space="preserve"> FROM </w:t>
+      </w:r>
+      <w:proofErr w:type="spellStart"/>
+      <w:r>
+        <w:rPr>
+          <w:bCs/>
+        </w:rPr>
+        <w:t>SalesData</w:t>
+      </w:r>
+      <w:proofErr w:type="spellEnd"/>
+      <w:r>
+        <w:rPr>
+          <w:bCs/>
+        </w:rPr>
+        <w:t>;</w:t>
+      </w:r>
+    </w:p>
+    <w:p>
+      <w:pPr>
+        <w:pStyle w:val="ListParagraph"/>
+        <w:numPr>
+          <w:ilvl w:val="1"/>
+          <w:numId w:val="2"/>
+        </w:numPr>
+        <w:rPr>
+          <w:b/>
+        </w:rPr>
+      </w:pPr>
+      <w:r>
+        <w:rPr>
+          <w:b/>
+        </w:rPr>
+        <w:t>Total Products Sold</w:t>
+      </w:r>
+    </w:p>
+    <w:p>
+      <w:pPr>
+        <w:pStyle w:val="ListParagraph"/>
+        <w:ind w:left="1440"/>
+        <w:rPr>
+          <w:bCs/>
+        </w:rPr>
+      </w:pPr>
+      <w:r>
+        <w:rPr>
+          <w:bCs/>
+        </w:rPr>
+        <w:t xml:space="preserve">SELECT SUM(Quantity) AS </w:t>
+      </w:r>
+      <w:proofErr w:type="spellStart"/>
+      <w:r>
+        <w:rPr>
+          <w:bCs/>
+        </w:rPr>
+        <w:t>ProductSold</w:t>
+      </w:r>
+      <w:proofErr w:type="spellEnd"/>
+      <w:r>
+        <w:rPr>
+          <w:bCs/>
+        </w:rPr>
+        <w:t xml:space="preserve"> FROM </w:t>
+      </w:r>
+      <w:proofErr w:type="spellStart"/>
+      <w:r>
+        <w:rPr>
+          <w:bCs/>
+        </w:rPr>
+        <w:t>SalesData</w:t>
+      </w:r>
+      <w:proofErr w:type="spellEnd"/>
+    </w:p>
+    <w:p>
+      <w:pPr>
+        <w:pStyle w:val="ListParagraph"/>
+        <w:numPr>
+          <w:ilvl w:val="1"/>
+          <w:numId w:val="2"/>
+        </w:numPr>
+        <w:rPr>
+          <w:bCs/>
+          <w:lang w:val="en-US"/>
+        </w:rPr>
+      </w:pPr>
+      <w:r>
+        <w:rPr>
+          <w:b/>
+        </w:rPr>
+        <w:t>Most Products Sold</w:t>
+      </w:r>
+    </w:p>
+    <w:p>
+      <w:pPr>
+        <w:pStyle w:val="ListParagraph"/>
+        <w:ind w:left="1440"/>
+        <w:rPr>
+          <w:bCs/>
+        </w:rPr>
+      </w:pPr>
+      <w:r>
+        <w:rPr>
+          <w:bCs/>
+        </w:rPr>
+        <w:t xml:space="preserve">SELECT ProductName, </w:t>
+      </w:r>
+      <w:proofErr w:type="gramStart"/>
+      <w:r>
+        <w:rPr>
+          <w:bCs/>
+        </w:rPr>
+        <w:t>COUNT(</w:t>
+      </w:r>
+      <w:proofErr w:type="gramEnd"/>
+      <w:r>
+        <w:rPr>
+          <w:bCs/>
+        </w:rPr>
+        <w:t xml:space="preserve">*) AS </w:t>
+      </w:r>
+      <w:proofErr w:type="spellStart"/>
+      <w:r>
+        <w:rPr>
+          <w:bCs/>
+        </w:rPr>
+        <w:t>SalesCount</w:t>
+      </w:r>
+      <w:proofErr w:type="spellEnd"/>
+      <w:r>
+        <w:rPr>
+          <w:bCs/>
+        </w:rPr>
+        <w:t xml:space="preserve"> FROM </w:t>
+      </w:r>
+      <w:proofErr w:type="spellStart"/>
+      <w:r>
+        <w:rPr>
+          <w:bCs/>
+        </w:rPr>
+        <w:t>SalesData</w:t>
+      </w:r>
+      <w:proofErr w:type="spellEnd"/>
+      <w:r>
+        <w:rPr>
+          <w:bCs/>
+        </w:rPr>
+        <w:t xml:space="preserve"> GROUP BY ProductName ORDER BY </w:t>
+      </w:r>
+      <w:proofErr w:type="spellStart"/>
+      <w:r>
+        <w:rPr>
+          <w:bCs/>
+        </w:rPr>
+        <w:t>SalesCount</w:t>
+      </w:r>
+      <w:proofErr w:type="spellEnd"/>
+      <w:r>
+        <w:rPr>
+          <w:bCs/>
+        </w:rPr>
+        <w:t xml:space="preserve"> DESC;</w:t>
+      </w:r>
+    </w:p>
+    <w:p>
+      <w:pPr>
+        <w:pStyle w:val="ListParagraph"/>
+        <w:numPr>
+          <w:ilvl w:val="1"/>
+          <w:numId w:val="2"/>
+        </w:numPr>
+        <w:rPr>
+          <w:bCs/>
+          <w:lang w:val="en-US"/>
+        </w:rPr>
+      </w:pPr>
+      <w:r>
+        <w:rPr>
+          <w:b/>
+        </w:rPr>
+        <w:t>Most Profitable City</w:t>
+      </w:r>
+    </w:p>
+    <w:p>
+      <w:pPr>
+        <w:pStyle w:val="ListParagraph"/>
+        <w:ind w:left="1440"/>
+        <w:rPr>
+          <w:bCs/>
+          <w:lang w:val="en-US"/>
+        </w:rPr>
+      </w:pPr>
+      <w:r>
+        <w:rPr>
+          <w:bCs/>
+        </w:rPr>
+        <w:t>S</w:t>
+      </w:r>
+      <w:r>
+        <w:rPr>
+          <w:bCs/>
+        </w:rPr>
+        <w:t xml:space="preserve">ELECT </w:t>
+      </w:r>
+      <w:r>
+        <w:rPr>
+          <w:bCs/>
+        </w:rPr>
+        <w:t>City, SUM(</w:t>
+      </w:r>
+      <w:proofErr w:type="spellStart"/>
+      <w:r>
+        <w:rPr>
+          <w:bCs/>
+        </w:rPr>
+        <w:t>TransactionAmount</w:t>
+      </w:r>
+      <w:proofErr w:type="spellEnd"/>
+      <w:r>
+        <w:rPr>
+          <w:bCs/>
+        </w:rPr>
+        <w:t xml:space="preserve">) AS Revenue FROM </w:t>
+      </w:r>
+      <w:proofErr w:type="spellStart"/>
+      <w:r>
+        <w:rPr>
+          <w:bCs/>
+        </w:rPr>
+        <w:t>SalesData</w:t>
+      </w:r>
+      <w:proofErr w:type="spellEnd"/>
+      <w:r>
+        <w:rPr>
+          <w:bCs/>
+        </w:rPr>
+        <w:t xml:space="preserve"> GROUP BY City Order BY Revenue DESC;</w:t>
+      </w:r>
+    </w:p>
+    <w:p>
+      <w:pPr>
+        <w:pStyle w:val="ListParagraph"/>
+        <w:ind w:left="1440"/>
+        <w:rPr>
+          <w:bCs/>
+          <w:lang w:val="en-US"/>
+        </w:rPr>
+      </w:pPr>
     </w:p>
     <w:sectPr>
       <w:pgSz w:w="11906" w:h="16838"/>
@@ -1218,7 +1633,6 @@
   <w:style w:type="character" w:default="1" w:styleId="DefaultParagraphFont">
     <w:name w:val="Default Paragraph Font"/>
     <w:uiPriority w:val="1"/>
-    <w:semiHidden/>
     <w:unhideWhenUsed/>
   </w:style>
   <w:style w:type="table" w:default="1" w:styleId="TableNormal">

</xml_diff>

<commit_message>
Sales by payment Method added
</commit_message>
<xml_diff>
--- a/BA.docx
+++ b/BA.docx
@@ -85,13 +85,8 @@
         <w:t>Total Sales</w:t>
       </w:r>
       <w:r>
-        <w:t xml:space="preserve">- 10.20 </w:t>
-      </w:r>
-      <w:proofErr w:type="gramStart"/>
-      <w:r>
-        <w:t>Billion</w:t>
-      </w:r>
-      <w:proofErr w:type="gramEnd"/>
+        <w:t>- 10.20 Billion</w:t>
+      </w:r>
     </w:p>
     <w:p>
       <w:pPr>
@@ -138,13 +133,8 @@
         <w:t>Most Sold Product</w:t>
       </w:r>
       <w:r>
-        <w:t xml:space="preserve">- </w:t>
-      </w:r>
-      <w:proofErr w:type="spellStart"/>
-      <w:r>
-        <w:t>NoteBook</w:t>
-      </w:r>
-      <w:proofErr w:type="spellEnd"/>
+        <w:t>- NoteBook</w:t>
+      </w:r>
     </w:p>
     <w:p>
       <w:pPr>
@@ -198,6 +188,9 @@
       <w:r>
         <w:t>Cash</w:t>
       </w:r>
+      <w:r>
+        <w:t>- Rs 2558.68 Cr</w:t>
+      </w:r>
     </w:p>
     <w:p>
       <w:pPr>
@@ -211,6 +204,9 @@
       <w:r>
         <w:t>Debit Card</w:t>
       </w:r>
+      <w:r>
+        <w:t>- Rs 2552.37 Cr</w:t>
+      </w:r>
     </w:p>
     <w:p>
       <w:pPr>
@@ -224,6 +220,9 @@
       <w:r>
         <w:t>UPI</w:t>
       </w:r>
+      <w:r>
+        <w:t>- Rs 2530.18 Cr</w:t>
+      </w:r>
     </w:p>
     <w:p>
       <w:pPr>
@@ -237,6 +236,22 @@
       <w:r>
         <w:t>Credit Card</w:t>
       </w:r>
+      <w:r>
+        <w:t>- Rs 2517.71 Cr</w:t>
+      </w:r>
+    </w:p>
+    <w:p>
+      <w:pPr>
+        <w:pStyle w:val="ListParagraph"/>
+        <w:numPr>
+          <w:ilvl w:val="2"/>
+          <w:numId w:val="2"/>
+        </w:numPr>
+        <w:ind w:left="2880"/>
+      </w:pPr>
+      <w:r>
+        <w:t>Unknown- Rs. 45.73 Cr</w:t>
+      </w:r>
     </w:p>
     <w:p>
       <w:pPr>
@@ -381,55 +396,216 @@
           <w:bCs/>
           <w:lang w:val="en-US"/>
         </w:rPr>
-        <w:t>SELECT SUM(</w:t>
-      </w:r>
-      <w:proofErr w:type="spellStart"/>
-      <w:r>
+        <w:t>SELECT SUM(TransactionAmount) AS TotalSales FROM SalesData;</w:t>
+      </w:r>
+    </w:p>
+    <w:p>
+      <w:pPr>
+        <w:pStyle w:val="ListParagraph"/>
+        <w:numPr>
+          <w:ilvl w:val="1"/>
+          <w:numId w:val="2"/>
+        </w:numPr>
         <w:rPr>
           <w:bCs/>
           <w:lang w:val="en-US"/>
         </w:rPr>
-        <w:t>TransactionAmount</w:t>
-      </w:r>
-      <w:proofErr w:type="spellEnd"/>
+      </w:pPr>
       <w:r>
         <w:rPr>
           <w:bCs/>
           <w:lang w:val="en-US"/>
         </w:rPr>
-        <w:t xml:space="preserve">) AS </w:t>
-      </w:r>
-      <w:proofErr w:type="spellStart"/>
-      <w:r>
+        <w:t>Average Transaction Value</w:t>
+      </w:r>
+    </w:p>
+    <w:p>
+      <w:pPr>
+        <w:pStyle w:val="ListParagraph"/>
+        <w:ind w:left="1440"/>
+        <w:rPr>
+          <w:bCs/>
+        </w:rPr>
+      </w:pPr>
+      <w:r>
+        <w:rPr>
+          <w:bCs/>
+        </w:rPr>
+        <w:t>SELECT AVG(TransactionAmount) AS AvgTransactionValue FROM SalesData;</w:t>
+      </w:r>
+    </w:p>
+    <w:p>
+      <w:pPr>
+        <w:pStyle w:val="ListParagraph"/>
+        <w:numPr>
+          <w:ilvl w:val="1"/>
+          <w:numId w:val="2"/>
+        </w:numPr>
+        <w:rPr>
+          <w:b/>
+        </w:rPr>
+      </w:pPr>
+      <w:r>
+        <w:rPr>
+          <w:b/>
+        </w:rPr>
+        <w:t>Total Products Sold</w:t>
+      </w:r>
+    </w:p>
+    <w:p>
+      <w:pPr>
+        <w:pStyle w:val="ListParagraph"/>
+        <w:ind w:left="1440"/>
+        <w:rPr>
+          <w:bCs/>
+        </w:rPr>
+      </w:pPr>
+      <w:r>
+        <w:rPr>
+          <w:bCs/>
+        </w:rPr>
+        <w:t>SELECT SUM(Quantity) AS ProductSold FROM SalesData</w:t>
+      </w:r>
+    </w:p>
+    <w:p>
+      <w:pPr>
+        <w:pStyle w:val="ListParagraph"/>
+        <w:numPr>
+          <w:ilvl w:val="1"/>
+          <w:numId w:val="2"/>
+        </w:numPr>
         <w:rPr>
           <w:bCs/>
           <w:lang w:val="en-US"/>
         </w:rPr>
-        <w:t>TotalSales</w:t>
-      </w:r>
-      <w:proofErr w:type="spellEnd"/>
-      <w:r>
+      </w:pPr>
+      <w:r>
+        <w:rPr>
+          <w:b/>
+        </w:rPr>
+        <w:t>Most Products Sold</w:t>
+      </w:r>
+    </w:p>
+    <w:p>
+      <w:pPr>
+        <w:pStyle w:val="ListParagraph"/>
+        <w:ind w:left="1440"/>
+        <w:rPr>
+          <w:bCs/>
+        </w:rPr>
+      </w:pPr>
+      <w:r>
+        <w:rPr>
+          <w:bCs/>
+        </w:rPr>
+        <w:t>SELECT ProductName, COUNT(*) AS SalesCount FROM SalesData GROUP BY ProductName ORDER BY SalesCount DESC;</w:t>
+      </w:r>
+    </w:p>
+    <w:p>
+      <w:pPr>
+        <w:pStyle w:val="ListParagraph"/>
+        <w:numPr>
+          <w:ilvl w:val="1"/>
+          <w:numId w:val="2"/>
+        </w:numPr>
         <w:rPr>
           <w:bCs/>
           <w:lang w:val="en-US"/>
         </w:rPr>
-        <w:t xml:space="preserve"> FROM </w:t>
-      </w:r>
-      <w:proofErr w:type="spellStart"/>
-      <w:r>
+      </w:pPr>
+      <w:r>
+        <w:rPr>
+          <w:b/>
+        </w:rPr>
+        <w:t>Most Profitable City</w:t>
+      </w:r>
+    </w:p>
+    <w:p>
+      <w:pPr>
+        <w:pStyle w:val="ListParagraph"/>
+        <w:ind w:left="1440"/>
         <w:rPr>
           <w:bCs/>
           <w:lang w:val="en-US"/>
         </w:rPr>
-        <w:t>SalesData</w:t>
-      </w:r>
-      <w:proofErr w:type="spellEnd"/>
-      <w:r>
+      </w:pPr>
+      <w:r>
+        <w:rPr>
+          <w:bCs/>
+        </w:rPr>
+        <w:t>S</w:t>
+      </w:r>
+      <w:r>
+        <w:rPr>
+          <w:bCs/>
+        </w:rPr>
+        <w:t xml:space="preserve">ELECT </w:t>
+      </w:r>
+      <w:r>
+        <w:rPr>
+          <w:bCs/>
+        </w:rPr>
+        <w:t>City, SUM(TransactionAmount) AS Revenue FROM SalesData GROUP BY City Order BY Revenue DESC;</w:t>
+      </w:r>
+    </w:p>
+    <w:p>
+      <w:pPr>
+        <w:pStyle w:val="ListParagraph"/>
+        <w:numPr>
+          <w:ilvl w:val="1"/>
+          <w:numId w:val="2"/>
+        </w:numPr>
         <w:rPr>
           <w:bCs/>
           <w:lang w:val="en-US"/>
         </w:rPr>
-        <w:t>;</w:t>
+      </w:pPr>
+      <w:r>
+        <w:rPr>
+          <w:b/>
+          <w:lang w:val="en-US"/>
+        </w:rPr>
+        <w:t>Sales By Payment Method</w:t>
+      </w:r>
+    </w:p>
+    <w:p>
+      <w:pPr>
+        <w:pStyle w:val="ListParagraph"/>
+        <w:ind w:left="1440"/>
+        <w:rPr>
+          <w:bCs/>
+        </w:rPr>
+      </w:pPr>
+      <w:r>
+        <w:rPr>
+          <w:bCs/>
+        </w:rPr>
+        <w:lastRenderedPageBreak/>
+        <w:t xml:space="preserve">SELECT </w:t>
+      </w:r>
+      <w:r>
+        <w:rPr>
+          <w:bCs/>
+        </w:rPr>
+        <w:t>PaymentMethod</w:t>
+      </w:r>
+      <w:r>
+        <w:rPr>
+          <w:bCs/>
+        </w:rPr>
+        <w:t xml:space="preserve">, SUM(TransactionAmount) AS Revenue FROM SalesData GROUP BY </w:t>
+      </w:r>
+      <w:r>
+        <w:rPr>
+          <w:bCs/>
+        </w:rPr>
+        <w:t>PaymentMethod</w:t>
+      </w:r>
+      <w:r>
+        <w:rPr>
+          <w:bCs/>
+        </w:rPr>
+        <w:t xml:space="preserve"> Order BY Revenue DESC;</w:t>
       </w:r>
     </w:p>
     <w:p>
@@ -446,287 +622,28 @@
       </w:pPr>
       <w:r>
         <w:rPr>
+          <w:b/>
+        </w:rPr>
+        <w:t>Sales By Store Type</w:t>
+      </w:r>
+    </w:p>
+    <w:p>
+      <w:pPr>
+        <w:pStyle w:val="ListParagraph"/>
+        <w:numPr>
+          <w:ilvl w:val="1"/>
+          <w:numId w:val="2"/>
+        </w:numPr>
+        <w:rPr>
           <w:bCs/>
           <w:lang w:val="en-US"/>
         </w:rPr>
-        <w:t>Average Transaction Value</w:t>
-      </w:r>
-    </w:p>
-    <w:p>
-      <w:pPr>
-        <w:pStyle w:val="ListParagraph"/>
-        <w:ind w:left="1440"/>
-        <w:rPr>
-          <w:bCs/>
-        </w:rPr>
-      </w:pPr>
-      <w:r>
-        <w:rPr>
-          <w:bCs/>
-        </w:rPr>
-        <w:t>SELECT AVG(</w:t>
-      </w:r>
-      <w:proofErr w:type="spellStart"/>
-      <w:r>
-        <w:rPr>
-          <w:bCs/>
-        </w:rPr>
-        <w:t>TransactionAmount</w:t>
-      </w:r>
-      <w:proofErr w:type="spellEnd"/>
-      <w:r>
-        <w:rPr>
-          <w:bCs/>
-        </w:rPr>
-        <w:t xml:space="preserve">) AS </w:t>
-      </w:r>
-      <w:proofErr w:type="spellStart"/>
-      <w:r>
-        <w:rPr>
-          <w:bCs/>
-        </w:rPr>
-        <w:t>AvgTransactionValue</w:t>
-      </w:r>
-      <w:proofErr w:type="spellEnd"/>
-      <w:r>
-        <w:rPr>
-          <w:bCs/>
-        </w:rPr>
-        <w:t xml:space="preserve"> FROM </w:t>
-      </w:r>
-      <w:proofErr w:type="spellStart"/>
-      <w:r>
-        <w:rPr>
-          <w:bCs/>
-        </w:rPr>
-        <w:t>SalesData</w:t>
-      </w:r>
-      <w:proofErr w:type="spellEnd"/>
-      <w:r>
-        <w:rPr>
-          <w:bCs/>
-        </w:rPr>
-        <w:t>;</w:t>
-      </w:r>
-    </w:p>
-    <w:p>
-      <w:pPr>
-        <w:pStyle w:val="ListParagraph"/>
-        <w:numPr>
-          <w:ilvl w:val="1"/>
-          <w:numId w:val="2"/>
-        </w:numPr>
+      </w:pPr>
+      <w:r>
         <w:rPr>
           <w:b/>
         </w:rPr>
-      </w:pPr>
-      <w:r>
-        <w:rPr>
-          <w:b/>
-        </w:rPr>
-        <w:t>Total Products Sold</w:t>
-      </w:r>
-    </w:p>
-    <w:p>
-      <w:pPr>
-        <w:pStyle w:val="ListParagraph"/>
-        <w:ind w:left="1440"/>
-        <w:rPr>
-          <w:bCs/>
-        </w:rPr>
-      </w:pPr>
-      <w:r>
-        <w:rPr>
-          <w:bCs/>
-        </w:rPr>
-        <w:t xml:space="preserve">SELECT SUM(Quantity) AS </w:t>
-      </w:r>
-      <w:proofErr w:type="spellStart"/>
-      <w:r>
-        <w:rPr>
-          <w:bCs/>
-        </w:rPr>
-        <w:t>ProductSold</w:t>
-      </w:r>
-      <w:proofErr w:type="spellEnd"/>
-      <w:r>
-        <w:rPr>
-          <w:bCs/>
-        </w:rPr>
-        <w:t xml:space="preserve"> FROM </w:t>
-      </w:r>
-      <w:proofErr w:type="spellStart"/>
-      <w:r>
-        <w:rPr>
-          <w:bCs/>
-        </w:rPr>
-        <w:t>SalesData</w:t>
-      </w:r>
-      <w:proofErr w:type="spellEnd"/>
-    </w:p>
-    <w:p>
-      <w:pPr>
-        <w:pStyle w:val="ListParagraph"/>
-        <w:numPr>
-          <w:ilvl w:val="1"/>
-          <w:numId w:val="2"/>
-        </w:numPr>
-        <w:rPr>
-          <w:bCs/>
-          <w:lang w:val="en-US"/>
-        </w:rPr>
-      </w:pPr>
-      <w:r>
-        <w:rPr>
-          <w:b/>
-        </w:rPr>
-        <w:t>Most Products Sold</w:t>
-      </w:r>
-    </w:p>
-    <w:p>
-      <w:pPr>
-        <w:pStyle w:val="ListParagraph"/>
-        <w:ind w:left="1440"/>
-        <w:rPr>
-          <w:bCs/>
-        </w:rPr>
-      </w:pPr>
-      <w:r>
-        <w:rPr>
-          <w:bCs/>
-        </w:rPr>
-        <w:t xml:space="preserve">SELECT ProductName, </w:t>
-      </w:r>
-      <w:proofErr w:type="gramStart"/>
-      <w:r>
-        <w:rPr>
-          <w:bCs/>
-        </w:rPr>
-        <w:t>COUNT(</w:t>
-      </w:r>
-      <w:proofErr w:type="gramEnd"/>
-      <w:r>
-        <w:rPr>
-          <w:bCs/>
-        </w:rPr>
-        <w:t xml:space="preserve">*) AS </w:t>
-      </w:r>
-      <w:proofErr w:type="spellStart"/>
-      <w:r>
-        <w:rPr>
-          <w:bCs/>
-        </w:rPr>
-        <w:t>SalesCount</w:t>
-      </w:r>
-      <w:proofErr w:type="spellEnd"/>
-      <w:r>
-        <w:rPr>
-          <w:bCs/>
-        </w:rPr>
-        <w:t xml:space="preserve"> FROM </w:t>
-      </w:r>
-      <w:proofErr w:type="spellStart"/>
-      <w:r>
-        <w:rPr>
-          <w:bCs/>
-        </w:rPr>
-        <w:t>SalesData</w:t>
-      </w:r>
-      <w:proofErr w:type="spellEnd"/>
-      <w:r>
-        <w:rPr>
-          <w:bCs/>
-        </w:rPr>
-        <w:t xml:space="preserve"> GROUP BY ProductName ORDER BY </w:t>
-      </w:r>
-      <w:proofErr w:type="spellStart"/>
-      <w:r>
-        <w:rPr>
-          <w:bCs/>
-        </w:rPr>
-        <w:t>SalesCount</w:t>
-      </w:r>
-      <w:proofErr w:type="spellEnd"/>
-      <w:r>
-        <w:rPr>
-          <w:bCs/>
-        </w:rPr>
-        <w:t xml:space="preserve"> DESC;</w:t>
-      </w:r>
-    </w:p>
-    <w:p>
-      <w:pPr>
-        <w:pStyle w:val="ListParagraph"/>
-        <w:numPr>
-          <w:ilvl w:val="1"/>
-          <w:numId w:val="2"/>
-        </w:numPr>
-        <w:rPr>
-          <w:bCs/>
-          <w:lang w:val="en-US"/>
-        </w:rPr>
-      </w:pPr>
-      <w:r>
-        <w:rPr>
-          <w:b/>
-        </w:rPr>
-        <w:t>Most Profitable City</w:t>
-      </w:r>
-    </w:p>
-    <w:p>
-      <w:pPr>
-        <w:pStyle w:val="ListParagraph"/>
-        <w:ind w:left="1440"/>
-        <w:rPr>
-          <w:bCs/>
-          <w:lang w:val="en-US"/>
-        </w:rPr>
-      </w:pPr>
-      <w:r>
-        <w:rPr>
-          <w:bCs/>
-        </w:rPr>
-        <w:t>S</w:t>
-      </w:r>
-      <w:r>
-        <w:rPr>
-          <w:bCs/>
-        </w:rPr>
-        <w:t xml:space="preserve">ELECT </w:t>
-      </w:r>
-      <w:r>
-        <w:rPr>
-          <w:bCs/>
-        </w:rPr>
-        <w:t>City, SUM(</w:t>
-      </w:r>
-      <w:proofErr w:type="spellStart"/>
-      <w:r>
-        <w:rPr>
-          <w:bCs/>
-        </w:rPr>
-        <w:t>TransactionAmount</w:t>
-      </w:r>
-      <w:proofErr w:type="spellEnd"/>
-      <w:r>
-        <w:rPr>
-          <w:bCs/>
-        </w:rPr>
-        <w:t xml:space="preserve">) AS Revenue FROM </w:t>
-      </w:r>
-      <w:proofErr w:type="spellStart"/>
-      <w:r>
-        <w:rPr>
-          <w:bCs/>
-        </w:rPr>
-        <w:t>SalesData</w:t>
-      </w:r>
-      <w:proofErr w:type="spellEnd"/>
-      <w:r>
-        <w:rPr>
-          <w:bCs/>
-        </w:rPr>
-        <w:t xml:space="preserve"> GROUP BY City Order BY Revenue DESC;</w:t>
+        <w:t>Sales By Region</w:t>
       </w:r>
     </w:p>
     <w:p>

</xml_diff>

<commit_message>
Sales by Store Type added
</commit_message>
<xml_diff>
--- a/BA.docx
+++ b/BA.docx
@@ -278,6 +278,9 @@
       <w:r>
         <w:t>In-Store Sales</w:t>
       </w:r>
+      <w:r>
+        <w:t>- Rs 5078.88 Cr</w:t>
+      </w:r>
     </w:p>
     <w:p>
       <w:pPr>
@@ -290,6 +293,22 @@
       </w:pPr>
       <w:r>
         <w:t>Online Sales</w:t>
+      </w:r>
+      <w:r>
+        <w:t>- Rs 5078.08 Cr</w:t>
+      </w:r>
+    </w:p>
+    <w:p>
+      <w:pPr>
+        <w:pStyle w:val="ListParagraph"/>
+        <w:numPr>
+          <w:ilvl w:val="2"/>
+          <w:numId w:val="2"/>
+        </w:numPr>
+        <w:ind w:left="2880"/>
+      </w:pPr>
+      <w:r>
+        <w:t>Unknown- 45.73 Cr</w:t>
       </w:r>
     </w:p>
     <w:p>
@@ -625,6 +644,46 @@
           <w:b/>
         </w:rPr>
         <w:t>Sales By Store Type</w:t>
+      </w:r>
+    </w:p>
+    <w:p>
+      <w:pPr>
+        <w:pStyle w:val="ListParagraph"/>
+        <w:ind w:left="1440"/>
+        <w:rPr>
+          <w:bCs/>
+          <w:lang w:val="en-US"/>
+        </w:rPr>
+      </w:pPr>
+      <w:r>
+        <w:rPr>
+          <w:bCs/>
+        </w:rPr>
+        <w:t xml:space="preserve">SELECT </w:t>
+      </w:r>
+      <w:r>
+        <w:rPr>
+          <w:bCs/>
+        </w:rPr>
+        <w:t>StoreType</w:t>
+      </w:r>
+      <w:r>
+        <w:rPr>
+          <w:bCs/>
+        </w:rPr>
+        <w:t xml:space="preserve">, SUM(TransactionAmount) AS Revenue FROM SalesData GROUP BY </w:t>
+      </w:r>
+      <w:r>
+        <w:rPr>
+          <w:bCs/>
+        </w:rPr>
+        <w:t>StoreType</w:t>
+      </w:r>
+      <w:r>
+        <w:rPr>
+          <w:bCs/>
+        </w:rPr>
+        <w:t xml:space="preserve"> Order BY Revenue DESC;</w:t>
       </w:r>
     </w:p>
     <w:p>

</xml_diff>

<commit_message>
Sales by customer gender and region added
</commit_message>
<xml_diff>
--- a/BA.docx
+++ b/BA.docx
@@ -133,8 +133,13 @@
         <w:t>Most Sold Product</w:t>
       </w:r>
       <w:r>
-        <w:t>- NoteBook</w:t>
-      </w:r>
+        <w:t xml:space="preserve">- </w:t>
+      </w:r>
+      <w:proofErr w:type="spellStart"/>
+      <w:r>
+        <w:t>NoteBook</w:t>
+      </w:r>
+      <w:proofErr w:type="spellEnd"/>
     </w:p>
     <w:p>
       <w:pPr>
@@ -334,7 +339,16 @@
         <w:ind w:left="2880"/>
       </w:pPr>
       <w:r>
-        <w:t>Soth</w:t>
+        <w:t>So</w:t>
+      </w:r>
+      <w:r>
+        <w:t>u</w:t>
+      </w:r>
+      <w:r>
+        <w:t>th</w:t>
+      </w:r>
+      <w:r>
+        <w:t>- Rs 3177.27 Cr</w:t>
       </w:r>
     </w:p>
     <w:p>
@@ -349,6 +363,9 @@
       <w:r>
         <w:t>East</w:t>
       </w:r>
+      <w:r>
+        <w:t>- Rs 2654.97 Cr</w:t>
+      </w:r>
     </w:p>
     <w:p>
       <w:pPr>
@@ -362,6 +379,9 @@
       <w:r>
         <w:t>North</w:t>
       </w:r>
+      <w:r>
+        <w:t>- Rs 2171.50 Cr</w:t>
+      </w:r>
     </w:p>
     <w:p>
       <w:pPr>
@@ -375,6 +395,99 @@
       <w:r>
         <w:t>West</w:t>
       </w:r>
+      <w:r>
+        <w:t>- Rs2159.91 Cr</w:t>
+      </w:r>
+    </w:p>
+    <w:p>
+      <w:pPr>
+        <w:pStyle w:val="ListParagraph"/>
+        <w:numPr>
+          <w:ilvl w:val="2"/>
+          <w:numId w:val="2"/>
+        </w:numPr>
+        <w:ind w:left="2880"/>
+      </w:pPr>
+      <w:r>
+        <w:t>Unknown- Rs 39.01 Cr</w:t>
+      </w:r>
+    </w:p>
+    <w:p>
+      <w:pPr>
+        <w:pStyle w:val="ListParagraph"/>
+        <w:numPr>
+          <w:ilvl w:val="1"/>
+          <w:numId w:val="2"/>
+        </w:numPr>
+        <w:ind w:left="2160"/>
+      </w:pPr>
+      <w:r>
+        <w:t xml:space="preserve">By </w:t>
+      </w:r>
+      <w:r>
+        <w:t>Gender</w:t>
+      </w:r>
+    </w:p>
+    <w:p>
+      <w:pPr>
+        <w:pStyle w:val="ListParagraph"/>
+        <w:numPr>
+          <w:ilvl w:val="2"/>
+          <w:numId w:val="2"/>
+        </w:numPr>
+        <w:ind w:left="2880"/>
+      </w:pPr>
+      <w:r>
+        <w:t>Male</w:t>
+      </w:r>
+      <w:r>
+        <w:t xml:space="preserve">- Rs </w:t>
+      </w:r>
+      <w:r>
+        <w:t>3397.98</w:t>
+      </w:r>
+      <w:r>
+        <w:t xml:space="preserve"> Cr</w:t>
+      </w:r>
+    </w:p>
+    <w:p>
+      <w:pPr>
+        <w:pStyle w:val="ListParagraph"/>
+        <w:numPr>
+          <w:ilvl w:val="2"/>
+          <w:numId w:val="2"/>
+        </w:numPr>
+        <w:ind w:left="2880"/>
+      </w:pPr>
+      <w:r>
+        <w:t>Other- Rs 3391.55 Cr</w:t>
+      </w:r>
+    </w:p>
+    <w:p>
+      <w:pPr>
+        <w:pStyle w:val="ListParagraph"/>
+        <w:numPr>
+          <w:ilvl w:val="2"/>
+          <w:numId w:val="2"/>
+        </w:numPr>
+        <w:ind w:left="2880"/>
+      </w:pPr>
+      <w:r>
+        <w:t>Female- Rs 3367.39 Cr</w:t>
+      </w:r>
+    </w:p>
+    <w:p>
+      <w:pPr>
+        <w:pStyle w:val="ListParagraph"/>
+        <w:numPr>
+          <w:ilvl w:val="2"/>
+          <w:numId w:val="2"/>
+        </w:numPr>
+        <w:ind w:left="2880"/>
+      </w:pPr>
+      <w:r>
+        <w:t>Unknown- 45.73 Cr</w:t>
+      </w:r>
     </w:p>
     <w:p/>
     <w:p>
@@ -415,7 +528,55 @@
           <w:bCs/>
           <w:lang w:val="en-US"/>
         </w:rPr>
-        <w:t>SELECT SUM(TransactionAmount) AS TotalSales FROM SalesData;</w:t>
+        <w:t>SELECT SUM(</w:t>
+      </w:r>
+      <w:proofErr w:type="spellStart"/>
+      <w:r>
+        <w:rPr>
+          <w:bCs/>
+          <w:lang w:val="en-US"/>
+        </w:rPr>
+        <w:t>TransactionAmount</w:t>
+      </w:r>
+      <w:proofErr w:type="spellEnd"/>
+      <w:r>
+        <w:rPr>
+          <w:bCs/>
+          <w:lang w:val="en-US"/>
+        </w:rPr>
+        <w:t xml:space="preserve">) AS </w:t>
+      </w:r>
+      <w:proofErr w:type="spellStart"/>
+      <w:r>
+        <w:rPr>
+          <w:bCs/>
+          <w:lang w:val="en-US"/>
+        </w:rPr>
+        <w:t>TotalSales</w:t>
+      </w:r>
+      <w:proofErr w:type="spellEnd"/>
+      <w:r>
+        <w:rPr>
+          <w:bCs/>
+          <w:lang w:val="en-US"/>
+        </w:rPr>
+        <w:t xml:space="preserve"> FROM </w:t>
+      </w:r>
+      <w:proofErr w:type="spellStart"/>
+      <w:r>
+        <w:rPr>
+          <w:bCs/>
+          <w:lang w:val="en-US"/>
+        </w:rPr>
+        <w:t>SalesData</w:t>
+      </w:r>
+      <w:proofErr w:type="spellEnd"/>
+      <w:r>
+        <w:rPr>
+          <w:bCs/>
+          <w:lang w:val="en-US"/>
+        </w:rPr>
+        <w:t>;</w:t>
       </w:r>
     </w:p>
     <w:p>
@@ -450,7 +611,49 @@
         <w:rPr>
           <w:bCs/>
         </w:rPr>
-        <w:t>SELECT AVG(TransactionAmount) AS AvgTransactionValue FROM SalesData;</w:t>
+        <w:t>SELECT AVG(</w:t>
+      </w:r>
+      <w:proofErr w:type="spellStart"/>
+      <w:r>
+        <w:rPr>
+          <w:bCs/>
+        </w:rPr>
+        <w:t>TransactionAmount</w:t>
+      </w:r>
+      <w:proofErr w:type="spellEnd"/>
+      <w:r>
+        <w:rPr>
+          <w:bCs/>
+        </w:rPr>
+        <w:t xml:space="preserve">) AS </w:t>
+      </w:r>
+      <w:proofErr w:type="spellStart"/>
+      <w:r>
+        <w:rPr>
+          <w:bCs/>
+        </w:rPr>
+        <w:t>AvgTransactionValue</w:t>
+      </w:r>
+      <w:proofErr w:type="spellEnd"/>
+      <w:r>
+        <w:rPr>
+          <w:bCs/>
+        </w:rPr>
+        <w:t xml:space="preserve"> FROM </w:t>
+      </w:r>
+      <w:proofErr w:type="spellStart"/>
+      <w:r>
+        <w:rPr>
+          <w:bCs/>
+        </w:rPr>
+        <w:t>SalesData</w:t>
+      </w:r>
+      <w:proofErr w:type="spellEnd"/>
+      <w:r>
+        <w:rPr>
+          <w:bCs/>
+        </w:rPr>
+        <w:t>;</w:t>
       </w:r>
     </w:p>
     <w:p>
@@ -483,8 +686,30 @@
         <w:rPr>
           <w:bCs/>
         </w:rPr>
-        <w:t>SELECT SUM(Quantity) AS ProductSold FROM SalesData</w:t>
-      </w:r>
+        <w:t xml:space="preserve">SELECT SUM(Quantity) AS </w:t>
+      </w:r>
+      <w:proofErr w:type="spellStart"/>
+      <w:r>
+        <w:rPr>
+          <w:bCs/>
+        </w:rPr>
+        <w:t>ProductSold</w:t>
+      </w:r>
+      <w:proofErr w:type="spellEnd"/>
+      <w:r>
+        <w:rPr>
+          <w:bCs/>
+        </w:rPr>
+        <w:t xml:space="preserve"> FROM </w:t>
+      </w:r>
+      <w:proofErr w:type="spellStart"/>
+      <w:r>
+        <w:rPr>
+          <w:bCs/>
+        </w:rPr>
+        <w:t>SalesData</w:t>
+      </w:r>
+      <w:proofErr w:type="spellEnd"/>
     </w:p>
     <w:p>
       <w:pPr>
@@ -517,7 +742,50 @@
         <w:rPr>
           <w:bCs/>
         </w:rPr>
-        <w:t>SELECT ProductName, COUNT(*) AS SalesCount FROM SalesData GROUP BY ProductName ORDER BY SalesCount DESC;</w:t>
+        <w:lastRenderedPageBreak/>
+        <w:t xml:space="preserve">SELECT ProductName, COUNT(*) AS </w:t>
+      </w:r>
+      <w:proofErr w:type="spellStart"/>
+      <w:r>
+        <w:rPr>
+          <w:bCs/>
+        </w:rPr>
+        <w:t>SalesCount</w:t>
+      </w:r>
+      <w:proofErr w:type="spellEnd"/>
+      <w:r>
+        <w:rPr>
+          <w:bCs/>
+        </w:rPr>
+        <w:t xml:space="preserve"> FROM </w:t>
+      </w:r>
+      <w:proofErr w:type="spellStart"/>
+      <w:r>
+        <w:rPr>
+          <w:bCs/>
+        </w:rPr>
+        <w:t>SalesData</w:t>
+      </w:r>
+      <w:proofErr w:type="spellEnd"/>
+      <w:r>
+        <w:rPr>
+          <w:bCs/>
+        </w:rPr>
+        <w:t xml:space="preserve"> GROUP BY ProductName ORDER BY </w:t>
+      </w:r>
+      <w:proofErr w:type="spellStart"/>
+      <w:r>
+        <w:rPr>
+          <w:bCs/>
+        </w:rPr>
+        <w:t>SalesCount</w:t>
+      </w:r>
+      <w:proofErr w:type="spellEnd"/>
+      <w:r>
+        <w:rPr>
+          <w:bCs/>
+        </w:rPr>
+        <w:t xml:space="preserve"> DESC;</w:t>
       </w:r>
     </w:p>
     <w:p>
@@ -564,7 +832,35 @@
         <w:rPr>
           <w:bCs/>
         </w:rPr>
-        <w:t>City, SUM(TransactionAmount) AS Revenue FROM SalesData GROUP BY City Order BY Revenue DESC;</w:t>
+        <w:t>City, SUM(</w:t>
+      </w:r>
+      <w:proofErr w:type="spellStart"/>
+      <w:r>
+        <w:rPr>
+          <w:bCs/>
+        </w:rPr>
+        <w:t>TransactionAmount</w:t>
+      </w:r>
+      <w:proofErr w:type="spellEnd"/>
+      <w:r>
+        <w:rPr>
+          <w:bCs/>
+        </w:rPr>
+        <w:t xml:space="preserve">) AS Revenue FROM </w:t>
+      </w:r>
+      <w:proofErr w:type="spellStart"/>
+      <w:r>
+        <w:rPr>
+          <w:bCs/>
+        </w:rPr>
+        <w:t>SalesData</w:t>
+      </w:r>
+      <w:proofErr w:type="spellEnd"/>
+      <w:r>
+        <w:rPr>
+          <w:bCs/>
+        </w:rPr>
+        <w:t xml:space="preserve"> GROUP BY City Order BY Revenue DESC;</w:t>
       </w:r>
     </w:p>
     <w:p>
@@ -599,27 +895,58 @@
         <w:rPr>
           <w:bCs/>
         </w:rPr>
-        <w:lastRenderedPageBreak/>
         <w:t xml:space="preserve">SELECT </w:t>
       </w:r>
+      <w:proofErr w:type="spellStart"/>
       <w:r>
         <w:rPr>
           <w:bCs/>
         </w:rPr>
         <w:t>PaymentMethod</w:t>
       </w:r>
-      <w:r>
-        <w:rPr>
-          <w:bCs/>
-        </w:rPr>
-        <w:t xml:space="preserve">, SUM(TransactionAmount) AS Revenue FROM SalesData GROUP BY </w:t>
-      </w:r>
+      <w:proofErr w:type="spellEnd"/>
+      <w:r>
+        <w:rPr>
+          <w:bCs/>
+        </w:rPr>
+        <w:t>, SUM(</w:t>
+      </w:r>
+      <w:proofErr w:type="spellStart"/>
+      <w:r>
+        <w:rPr>
+          <w:bCs/>
+        </w:rPr>
+        <w:t>TransactionAmount</w:t>
+      </w:r>
+      <w:proofErr w:type="spellEnd"/>
+      <w:r>
+        <w:rPr>
+          <w:bCs/>
+        </w:rPr>
+        <w:t xml:space="preserve">) AS Revenue FROM </w:t>
+      </w:r>
+      <w:proofErr w:type="spellStart"/>
+      <w:r>
+        <w:rPr>
+          <w:bCs/>
+        </w:rPr>
+        <w:t>SalesData</w:t>
+      </w:r>
+      <w:proofErr w:type="spellEnd"/>
+      <w:r>
+        <w:rPr>
+          <w:bCs/>
+        </w:rPr>
+        <w:t xml:space="preserve"> GROUP BY </w:t>
+      </w:r>
+      <w:proofErr w:type="spellStart"/>
       <w:r>
         <w:rPr>
           <w:bCs/>
         </w:rPr>
         <w:t>PaymentMethod</w:t>
       </w:r>
+      <w:proofErr w:type="spellEnd"/>
       <w:r>
         <w:rPr>
           <w:bCs/>
@@ -661,24 +988,56 @@
         </w:rPr>
         <w:t xml:space="preserve">SELECT </w:t>
       </w:r>
+      <w:proofErr w:type="spellStart"/>
       <w:r>
         <w:rPr>
           <w:bCs/>
         </w:rPr>
         <w:t>StoreType</w:t>
       </w:r>
-      <w:r>
-        <w:rPr>
-          <w:bCs/>
-        </w:rPr>
-        <w:t xml:space="preserve">, SUM(TransactionAmount) AS Revenue FROM SalesData GROUP BY </w:t>
-      </w:r>
+      <w:proofErr w:type="spellEnd"/>
+      <w:r>
+        <w:rPr>
+          <w:bCs/>
+        </w:rPr>
+        <w:t>, SUM(</w:t>
+      </w:r>
+      <w:proofErr w:type="spellStart"/>
+      <w:r>
+        <w:rPr>
+          <w:bCs/>
+        </w:rPr>
+        <w:t>TransactionAmount</w:t>
+      </w:r>
+      <w:proofErr w:type="spellEnd"/>
+      <w:r>
+        <w:rPr>
+          <w:bCs/>
+        </w:rPr>
+        <w:t xml:space="preserve">) AS Revenue FROM </w:t>
+      </w:r>
+      <w:proofErr w:type="spellStart"/>
+      <w:r>
+        <w:rPr>
+          <w:bCs/>
+        </w:rPr>
+        <w:t>SalesData</w:t>
+      </w:r>
+      <w:proofErr w:type="spellEnd"/>
+      <w:r>
+        <w:rPr>
+          <w:bCs/>
+        </w:rPr>
+        <w:t xml:space="preserve"> GROUP BY </w:t>
+      </w:r>
+      <w:proofErr w:type="spellStart"/>
       <w:r>
         <w:rPr>
           <w:bCs/>
         </w:rPr>
         <w:t>StoreType</w:t>
       </w:r>
+      <w:proofErr w:type="spellEnd"/>
       <w:r>
         <w:rPr>
           <w:bCs/>
@@ -714,6 +1073,457 @@
           <w:lang w:val="en-US"/>
         </w:rPr>
       </w:pPr>
+      <w:bookmarkStart w:id="0" w:name="_Hlk190448050"/>
+      <w:r>
+        <w:rPr>
+          <w:bCs/>
+        </w:rPr>
+        <w:t xml:space="preserve">SELECT </w:t>
+      </w:r>
+      <w:r>
+        <w:rPr>
+          <w:bCs/>
+        </w:rPr>
+        <w:t>Region</w:t>
+      </w:r>
+      <w:r>
+        <w:rPr>
+          <w:bCs/>
+        </w:rPr>
+        <w:t>, SUM(</w:t>
+      </w:r>
+      <w:proofErr w:type="spellStart"/>
+      <w:r>
+        <w:rPr>
+          <w:bCs/>
+        </w:rPr>
+        <w:t>TransactionAmount</w:t>
+      </w:r>
+      <w:proofErr w:type="spellEnd"/>
+      <w:r>
+        <w:rPr>
+          <w:bCs/>
+        </w:rPr>
+        <w:t xml:space="preserve">) AS Revenue FROM </w:t>
+      </w:r>
+      <w:proofErr w:type="spellStart"/>
+      <w:r>
+        <w:rPr>
+          <w:bCs/>
+        </w:rPr>
+        <w:t>SalesData</w:t>
+      </w:r>
+      <w:proofErr w:type="spellEnd"/>
+      <w:r>
+        <w:rPr>
+          <w:bCs/>
+        </w:rPr>
+        <w:t xml:space="preserve"> GROUP BY </w:t>
+      </w:r>
+      <w:r>
+        <w:rPr>
+          <w:bCs/>
+        </w:rPr>
+        <w:t>Region</w:t>
+      </w:r>
+      <w:r>
+        <w:rPr>
+          <w:bCs/>
+        </w:rPr>
+        <w:t xml:space="preserve"> Order BY Revenue DESC;</w:t>
+      </w:r>
+    </w:p>
+    <w:bookmarkEnd w:id="0"/>
+    <w:p>
+      <w:pPr>
+        <w:pStyle w:val="ListParagraph"/>
+        <w:numPr>
+          <w:ilvl w:val="1"/>
+          <w:numId w:val="2"/>
+        </w:numPr>
+        <w:rPr>
+          <w:bCs/>
+          <w:lang w:val="en-US"/>
+        </w:rPr>
+      </w:pPr>
+      <w:r>
+        <w:rPr>
+          <w:b/>
+          <w:lang w:val="en-US"/>
+        </w:rPr>
+        <w:t>Sales By Gender</w:t>
+      </w:r>
+    </w:p>
+    <w:p>
+      <w:pPr>
+        <w:pStyle w:val="ListParagraph"/>
+        <w:ind w:left="1440"/>
+        <w:rPr>
+          <w:bCs/>
+          <w:lang w:val="en-US"/>
+        </w:rPr>
+      </w:pPr>
+      <w:r>
+        <w:rPr>
+          <w:bCs/>
+        </w:rPr>
+        <w:t xml:space="preserve">SELECT </w:t>
+      </w:r>
+      <w:proofErr w:type="spellStart"/>
+      <w:r>
+        <w:rPr>
+          <w:bCs/>
+        </w:rPr>
+        <w:t>CustomerGender</w:t>
+      </w:r>
+      <w:proofErr w:type="spellEnd"/>
+      <w:r>
+        <w:rPr>
+          <w:bCs/>
+        </w:rPr>
+        <w:t>, SUM(</w:t>
+      </w:r>
+      <w:proofErr w:type="spellStart"/>
+      <w:r>
+        <w:rPr>
+          <w:bCs/>
+        </w:rPr>
+        <w:t>TransactionAmount</w:t>
+      </w:r>
+      <w:proofErr w:type="spellEnd"/>
+      <w:r>
+        <w:rPr>
+          <w:bCs/>
+        </w:rPr>
+        <w:t xml:space="preserve">) AS Revenue FROM </w:t>
+      </w:r>
+      <w:proofErr w:type="spellStart"/>
+      <w:r>
+        <w:rPr>
+          <w:bCs/>
+        </w:rPr>
+        <w:t>SalesData</w:t>
+      </w:r>
+      <w:proofErr w:type="spellEnd"/>
+      <w:r>
+        <w:rPr>
+          <w:bCs/>
+        </w:rPr>
+        <w:t xml:space="preserve"> GROUP BY </w:t>
+      </w:r>
+      <w:proofErr w:type="spellStart"/>
+      <w:r>
+        <w:rPr>
+          <w:bCs/>
+        </w:rPr>
+        <w:t>CustomerGender</w:t>
+      </w:r>
+      <w:proofErr w:type="spellEnd"/>
+      <w:r>
+        <w:rPr>
+          <w:bCs/>
+        </w:rPr>
+        <w:t xml:space="preserve"> Order BY Revenue DESC;</w:t>
+      </w:r>
+    </w:p>
+    <w:p>
+      <w:pPr>
+        <w:pStyle w:val="ListParagraph"/>
+        <w:numPr>
+          <w:ilvl w:val="1"/>
+          <w:numId w:val="2"/>
+        </w:numPr>
+        <w:rPr>
+          <w:b/>
+          <w:lang w:val="en-US"/>
+        </w:rPr>
+      </w:pPr>
+      <w:r>
+        <w:rPr>
+          <w:b/>
+          <w:lang w:val="en-US"/>
+        </w:rPr>
+        <w:t>S</w:t>
+      </w:r>
+      <w:r>
+        <w:rPr>
+          <w:b/>
+          <w:lang w:val="en-US"/>
+        </w:rPr>
+        <w:t>ales By Gender in a region</w:t>
+      </w:r>
+    </w:p>
+    <w:p>
+      <w:pPr>
+        <w:pStyle w:val="ListParagraph"/>
+        <w:ind w:left="1440"/>
+        <w:rPr>
+          <w:bCs/>
+          <w:lang w:val="en-US"/>
+        </w:rPr>
+      </w:pPr>
+      <w:r>
+        <w:rPr>
+          <w:bCs/>
+          <w:lang w:val="en-US"/>
+        </w:rPr>
+        <w:t xml:space="preserve">SELECT Region, </w:t>
+      </w:r>
+      <w:proofErr w:type="spellStart"/>
+      <w:r>
+        <w:rPr>
+          <w:bCs/>
+          <w:lang w:val="en-US"/>
+        </w:rPr>
+        <w:t>CustomerGender</w:t>
+      </w:r>
+      <w:proofErr w:type="spellEnd"/>
+      <w:r>
+        <w:rPr>
+          <w:bCs/>
+          <w:lang w:val="en-US"/>
+        </w:rPr>
+        <w:t>, SUM(</w:t>
+      </w:r>
+      <w:proofErr w:type="spellStart"/>
+      <w:r>
+        <w:rPr>
+          <w:bCs/>
+          <w:lang w:val="en-US"/>
+        </w:rPr>
+        <w:t>TransactionAmount</w:t>
+      </w:r>
+      <w:proofErr w:type="spellEnd"/>
+      <w:r>
+        <w:rPr>
+          <w:bCs/>
+          <w:lang w:val="en-US"/>
+        </w:rPr>
+        <w:t xml:space="preserve">) AS </w:t>
+      </w:r>
+      <w:proofErr w:type="spellStart"/>
+      <w:r>
+        <w:rPr>
+          <w:bCs/>
+          <w:lang w:val="en-US"/>
+        </w:rPr>
+        <w:t>TotalRevenue</w:t>
+      </w:r>
+      <w:proofErr w:type="spellEnd"/>
+      <w:r>
+        <w:rPr>
+          <w:bCs/>
+          <w:lang w:val="en-US"/>
+        </w:rPr>
+        <w:t xml:space="preserve"> </w:t>
+      </w:r>
+      <w:r>
+        <w:rPr>
+          <w:bCs/>
+          <w:lang w:val="en-US"/>
+        </w:rPr>
+        <w:t xml:space="preserve">FROM </w:t>
+      </w:r>
+      <w:proofErr w:type="spellStart"/>
+      <w:r>
+        <w:rPr>
+          <w:bCs/>
+          <w:lang w:val="en-US"/>
+        </w:rPr>
+        <w:t>SalesData</w:t>
+      </w:r>
+      <w:proofErr w:type="spellEnd"/>
+      <w:r>
+        <w:rPr>
+          <w:bCs/>
+          <w:lang w:val="en-US"/>
+        </w:rPr>
+        <w:t xml:space="preserve"> </w:t>
+      </w:r>
+      <w:r>
+        <w:rPr>
+          <w:bCs/>
+          <w:lang w:val="en-US"/>
+        </w:rPr>
+        <w:t xml:space="preserve">GROUP BY Region, </w:t>
+      </w:r>
+      <w:proofErr w:type="spellStart"/>
+      <w:r>
+        <w:rPr>
+          <w:bCs/>
+          <w:lang w:val="en-US"/>
+        </w:rPr>
+        <w:t>CustomerGender</w:t>
+      </w:r>
+      <w:proofErr w:type="spellEnd"/>
+      <w:r>
+        <w:rPr>
+          <w:bCs/>
+          <w:lang w:val="en-US"/>
+        </w:rPr>
+        <w:t xml:space="preserve"> </w:t>
+      </w:r>
+      <w:r>
+        <w:rPr>
+          <w:bCs/>
+          <w:lang w:val="en-US"/>
+        </w:rPr>
+        <w:t xml:space="preserve">ORDER BY </w:t>
+      </w:r>
+      <w:proofErr w:type="spellStart"/>
+      <w:r>
+        <w:rPr>
+          <w:bCs/>
+          <w:lang w:val="en-US"/>
+        </w:rPr>
+        <w:t>TotalRevenue</w:t>
+      </w:r>
+      <w:proofErr w:type="spellEnd"/>
+      <w:r>
+        <w:rPr>
+          <w:bCs/>
+          <w:lang w:val="en-US"/>
+        </w:rPr>
+        <w:t xml:space="preserve"> DESC;</w:t>
+      </w:r>
+    </w:p>
+    <w:p>
+      <w:pPr>
+        <w:pStyle w:val="ListParagraph"/>
+        <w:numPr>
+          <w:ilvl w:val="1"/>
+          <w:numId w:val="2"/>
+        </w:numPr>
+        <w:rPr>
+          <w:bCs/>
+          <w:lang w:val="en-US"/>
+        </w:rPr>
+      </w:pPr>
+      <w:r>
+        <w:rPr>
+          <w:bCs/>
+          <w:lang w:val="en-US"/>
+        </w:rPr>
+        <w:t>Loyalty Points gained by each Customer ID</w:t>
+      </w:r>
+    </w:p>
+    <w:p>
+      <w:pPr>
+        <w:pStyle w:val="ListParagraph"/>
+        <w:ind w:left="1440"/>
+        <w:rPr>
+          <w:bCs/>
+          <w:lang w:val="en-US"/>
+        </w:rPr>
+      </w:pPr>
+      <w:r>
+        <w:rPr>
+          <w:bCs/>
+          <w:lang w:val="en-US"/>
+        </w:rPr>
+        <w:t>SELECT</w:t>
+      </w:r>
+      <w:r>
+        <w:rPr>
+          <w:bCs/>
+          <w:lang w:val="en-US"/>
+        </w:rPr>
+        <w:t xml:space="preserve"> Custome</w:t>
+      </w:r>
+      <w:proofErr w:type="spellStart"/>
+      <w:r>
+        <w:rPr>
+          <w:bCs/>
+          <w:lang w:val="en-US"/>
+        </w:rPr>
+        <w:t>rID</w:t>
+      </w:r>
+      <w:proofErr w:type="spellEnd"/>
+      <w:r>
+        <w:rPr>
+          <w:bCs/>
+          <w:lang w:val="en-US"/>
+        </w:rPr>
+        <w:t>, SUM(</w:t>
+      </w:r>
+      <w:proofErr w:type="spellStart"/>
+      <w:r>
+        <w:rPr>
+          <w:bCs/>
+          <w:lang w:val="en-US"/>
+        </w:rPr>
+        <w:t>LoyaltyPoints</w:t>
+      </w:r>
+      <w:proofErr w:type="spellEnd"/>
+      <w:r>
+        <w:rPr>
+          <w:bCs/>
+          <w:lang w:val="en-US"/>
+        </w:rPr>
+        <w:t xml:space="preserve">) as </w:t>
+      </w:r>
+      <w:proofErr w:type="spellStart"/>
+      <w:r>
+        <w:rPr>
+          <w:bCs/>
+          <w:lang w:val="en-US"/>
+        </w:rPr>
+        <w:t>LoyaltyPoints</w:t>
+      </w:r>
+      <w:proofErr w:type="spellEnd"/>
+      <w:r>
+        <w:rPr>
+          <w:bCs/>
+          <w:lang w:val="en-US"/>
+        </w:rPr>
+        <w:t xml:space="preserve"> </w:t>
+      </w:r>
+      <w:r>
+        <w:rPr>
+          <w:bCs/>
+          <w:lang w:val="en-US"/>
+        </w:rPr>
+        <w:t>FROM</w:t>
+      </w:r>
+      <w:r>
+        <w:rPr>
+          <w:bCs/>
+          <w:lang w:val="en-US"/>
+        </w:rPr>
+        <w:t xml:space="preserve"> </w:t>
+      </w:r>
+      <w:proofErr w:type="spellStart"/>
+      <w:r>
+        <w:rPr>
+          <w:bCs/>
+          <w:lang w:val="en-US"/>
+        </w:rPr>
+        <w:t>SalesData</w:t>
+      </w:r>
+      <w:proofErr w:type="spellEnd"/>
+      <w:r>
+        <w:rPr>
+          <w:bCs/>
+          <w:lang w:val="en-US"/>
+        </w:rPr>
+        <w:t xml:space="preserve"> </w:t>
+      </w:r>
+      <w:r>
+        <w:rPr>
+          <w:bCs/>
+          <w:lang w:val="en-US"/>
+        </w:rPr>
+        <w:t xml:space="preserve">GROUP BY </w:t>
+      </w:r>
+      <w:proofErr w:type="spellStart"/>
+      <w:r>
+        <w:rPr>
+          <w:bCs/>
+          <w:lang w:val="en-US"/>
+        </w:rPr>
+        <w:t>CustomerID</w:t>
+      </w:r>
+      <w:proofErr w:type="spellEnd"/>
     </w:p>
     <w:sectPr>
       <w:pgSz w:w="11906" w:h="16838"/>
@@ -850,7 +1660,7 @@
         <w:ind w:left="2160" w:hanging="180"/>
       </w:pPr>
     </w:lvl>
-    <w:lvl w:ilvl="3" w:tplc="4009000F" w:tentative="1">
+    <w:lvl w:ilvl="3" w:tplc="4009000F">
       <w:start w:val="1"/>
       <w:numFmt w:val="decimal"/>
       <w:lvlText w:val="%4."/>

</xml_diff>